<commit_message>
session 23 (efter sommerferie)
</commit_message>
<xml_diff>
--- a/Dungeon 64 (Honningdal)/Session notes/22 Session ().docx
+++ b/Dungeon 64 (Honningdal)/Session notes/22 Session ().docx
@@ -9,12 +9,14 @@
           <w:lang w:val="da-DK"/>
         </w:rPr>
       </w:pPr>
+      <w:proofErr w:type="spellStart"/>
       <w:r>
         <w:rPr>
           <w:lang w:val="da-DK"/>
         </w:rPr>
         <w:t>Recap</w:t>
       </w:r>
+      <w:proofErr w:type="spellEnd"/>
       <w:r>
         <w:rPr>
           <w:lang w:val="da-DK"/>
@@ -166,11 +168,19 @@
           <w:lang w:val="da-DK"/>
         </w:rPr>
       </w:pPr>
-      <w:r>
-        <w:rPr>
-          <w:lang w:val="da-DK"/>
-        </w:rPr>
-        <w:t xml:space="preserve">Hobgoblin klan der ønsker perlerne for </w:t>
+      <w:proofErr w:type="spellStart"/>
+      <w:r>
+        <w:rPr>
+          <w:lang w:val="da-DK"/>
+        </w:rPr>
+        <w:t>Hobgoblin</w:t>
+      </w:r>
+      <w:proofErr w:type="spellEnd"/>
+      <w:r>
+        <w:rPr>
+          <w:lang w:val="da-DK"/>
+        </w:rPr>
+        <w:t xml:space="preserve"> klan der ønsker perlerne for </w:t>
       </w:r>
       <w:r>
         <w:rPr>
@@ -182,7 +192,21 @@
         <w:rPr>
           <w:lang w:val="da-DK"/>
         </w:rPr>
-        <w:t xml:space="preserve"> mod de andre hobgoblin klaner</w:t>
+        <w:t xml:space="preserve"> mod de andre </w:t>
+      </w:r>
+      <w:proofErr w:type="spellStart"/>
+      <w:r>
+        <w:rPr>
+          <w:lang w:val="da-DK"/>
+        </w:rPr>
+        <w:t>hobgoblin</w:t>
+      </w:r>
+      <w:proofErr w:type="spellEnd"/>
+      <w:r>
+        <w:rPr>
+          <w:lang w:val="da-DK"/>
+        </w:rPr>
+        <w:t xml:space="preserve"> klaner</w:t>
       </w:r>
       <w:r>
         <w:rPr>
@@ -236,8 +260,21 @@
         </w:rPr>
       </w:pPr>
       <w:r>
-        <w:t>Leder: Blodsfyrsten Varrox</w:t>
-      </w:r>
+        <w:t xml:space="preserve">Leder: </w:t>
+      </w:r>
+      <w:proofErr w:type="spellStart"/>
+      <w:r>
+        <w:t>Blodsfyrsten</w:t>
+      </w:r>
+      <w:proofErr w:type="spellEnd"/>
+      <w:r>
+        <w:t xml:space="preserve"> </w:t>
+      </w:r>
+      <w:proofErr w:type="spellStart"/>
+      <w:r>
+        <w:t>Varrox</w:t>
+      </w:r>
+      <w:proofErr w:type="spellEnd"/>
     </w:p>
     <w:p>
       <w:pPr>
@@ -305,6 +342,7 @@
         <w:t xml:space="preserve">Lader den heltemodige/selvofrende cast </w:t>
       </w:r>
       <w:hyperlink r:id="rId5" w:anchor="content" w:history="1">
+        <w:proofErr w:type="spellStart"/>
         <w:r>
           <w:rPr>
             <w:rStyle w:val="Hyperlink"/>
@@ -314,6 +352,7 @@
           </w:rPr>
           <w:t>Sunbeam</w:t>
         </w:r>
+        <w:proofErr w:type="spellEnd"/>
       </w:hyperlink>
       <w:r>
         <w:rPr>
@@ -350,6 +389,7 @@
           <w:bCs/>
         </w:rPr>
       </w:pPr>
+      <w:proofErr w:type="spellStart"/>
       <w:r>
         <w:rPr>
           <w:b/>
@@ -357,6 +397,7 @@
         </w:rPr>
         <w:t>Ildblodsklan</w:t>
       </w:r>
+      <w:proofErr w:type="spellEnd"/>
     </w:p>
     <w:p>
       <w:pPr>
@@ -370,8 +411,21 @@
           <w:bCs/>
         </w:rPr>
       </w:pPr>
-      <w:r>
-        <w:t xml:space="preserve">Ildblods hobgobliner: </w:t>
+      <w:proofErr w:type="spellStart"/>
+      <w:r>
+        <w:t>Ildblods</w:t>
+      </w:r>
+      <w:proofErr w:type="spellEnd"/>
+      <w:r>
+        <w:t xml:space="preserve"> </w:t>
+      </w:r>
+      <w:proofErr w:type="spellStart"/>
+      <w:r>
+        <w:t>hobgobliner</w:t>
+      </w:r>
+      <w:proofErr w:type="spellEnd"/>
+      <w:r>
+        <w:t xml:space="preserve">: </w:t>
       </w:r>
     </w:p>
     <w:p>
@@ -386,11 +440,21 @@
           <w:bCs/>
         </w:rPr>
       </w:pPr>
+      <w:proofErr w:type="spellStart"/>
       <w:r>
         <w:t>J’Lax</w:t>
       </w:r>
-      <w:r>
-        <w:t xml:space="preserve"> (Smokebinder)</w:t>
+      <w:proofErr w:type="spellEnd"/>
+      <w:r>
+        <w:t xml:space="preserve"> (</w:t>
+      </w:r>
+      <w:proofErr w:type="spellStart"/>
+      <w:r>
+        <w:t>Smokebinder</w:t>
+      </w:r>
+      <w:proofErr w:type="spellEnd"/>
+      <w:r>
+        <w:t>)</w:t>
       </w:r>
     </w:p>
     <w:p>
@@ -406,11 +470,47 @@
           <w:lang w:val="da-DK"/>
         </w:rPr>
       </w:pPr>
-      <w:r>
-        <w:rPr>
-          <w:lang w:val="da-DK"/>
-        </w:rPr>
-        <w:t>Ildtop og Bund (Hobgoblin Trooper)</w:t>
+      <w:proofErr w:type="spellStart"/>
+      <w:r>
+        <w:rPr>
+          <w:lang w:val="da-DK"/>
+        </w:rPr>
+        <w:t>Ildtop</w:t>
+      </w:r>
+      <w:proofErr w:type="spellEnd"/>
+      <w:r>
+        <w:rPr>
+          <w:lang w:val="da-DK"/>
+        </w:rPr>
+        <w:t xml:space="preserve"> og Bund (</w:t>
+      </w:r>
+      <w:proofErr w:type="spellStart"/>
+      <w:r>
+        <w:rPr>
+          <w:lang w:val="da-DK"/>
+        </w:rPr>
+        <w:t>Hobgoblin</w:t>
+      </w:r>
+      <w:proofErr w:type="spellEnd"/>
+      <w:r>
+        <w:rPr>
+          <w:lang w:val="da-DK"/>
+        </w:rPr>
+        <w:t xml:space="preserve"> </w:t>
+      </w:r>
+      <w:proofErr w:type="spellStart"/>
+      <w:r>
+        <w:rPr>
+          <w:lang w:val="da-DK"/>
+        </w:rPr>
+        <w:t>Trooper</w:t>
+      </w:r>
+      <w:proofErr w:type="spellEnd"/>
+      <w:r>
+        <w:rPr>
+          <w:lang w:val="da-DK"/>
+        </w:rPr>
+        <w:t>)</w:t>
       </w:r>
     </w:p>
     <w:p>
@@ -430,8 +530,16 @@
         <w:rPr>
           <w:lang w:val="da-DK"/>
         </w:rPr>
-        <w:t>Gnom magiker: Hajjax</w:t>
-      </w:r>
+        <w:t xml:space="preserve">Gnom magiker: </w:t>
+      </w:r>
+      <w:proofErr w:type="spellStart"/>
+      <w:r>
+        <w:rPr>
+          <w:lang w:val="da-DK"/>
+        </w:rPr>
+        <w:t>Hajjax</w:t>
+      </w:r>
+      <w:proofErr w:type="spellEnd"/>
     </w:p>
     <w:p>
       <w:pPr>
@@ -446,11 +554,19 @@
           <w:lang w:val="da-DK"/>
         </w:rPr>
       </w:pPr>
-      <w:r>
-        <w:rPr>
-          <w:lang w:val="da-DK"/>
-        </w:rPr>
-        <w:t>Warlock: Den Endeløse</w:t>
+      <w:proofErr w:type="spellStart"/>
+      <w:r>
+        <w:rPr>
+          <w:lang w:val="da-DK"/>
+        </w:rPr>
+        <w:t>Warlock</w:t>
+      </w:r>
+      <w:proofErr w:type="spellEnd"/>
+      <w:r>
+        <w:rPr>
+          <w:lang w:val="da-DK"/>
+        </w:rPr>
+        <w:t>: Den Endeløse</w:t>
       </w:r>
     </w:p>
     <w:p>
@@ -470,8 +586,16 @@
         <w:rPr>
           <w:lang w:val="da-DK"/>
         </w:rPr>
-        <w:t>Leder: Blodsfyrsten Varrox</w:t>
-      </w:r>
+        <w:t xml:space="preserve">Leder: Blodsfyrsten </w:t>
+      </w:r>
+      <w:proofErr w:type="spellStart"/>
+      <w:r>
+        <w:rPr>
+          <w:lang w:val="da-DK"/>
+        </w:rPr>
+        <w:t>Varrox</w:t>
+      </w:r>
+      <w:proofErr w:type="spellEnd"/>
     </w:p>
     <w:p>
       <w:pPr>
@@ -577,7 +701,21 @@
         <w:rPr>
           <w:lang w:val="da-DK"/>
         </w:rPr>
-        <w:t>: Tidligere Bargnot, nu Ildblodsklanen</w:t>
+        <w:t xml:space="preserve">: Tidligere </w:t>
+      </w:r>
+      <w:proofErr w:type="spellStart"/>
+      <w:r>
+        <w:rPr>
+          <w:lang w:val="da-DK"/>
+        </w:rPr>
+        <w:t>Bargnot</w:t>
+      </w:r>
+      <w:proofErr w:type="spellEnd"/>
+      <w:r>
+        <w:rPr>
+          <w:lang w:val="da-DK"/>
+        </w:rPr>
+        <w:t>, nu Ildblodsklanen</w:t>
       </w:r>
       <w:r>
         <w:rPr>
@@ -697,13 +835,63 @@
         <w:rPr>
           <w:lang w:val="da-DK"/>
         </w:rPr>
-        <w:t xml:space="preserve"> Brug Flee Mortals </w:t>
-      </w:r>
-      <w:r>
-        <w:rPr>
-          <w:lang w:val="da-DK"/>
-        </w:rPr>
-        <w:t>Shifting Library (nerf lidt)</w:t>
+        <w:t xml:space="preserve"> Brug </w:t>
+      </w:r>
+      <w:proofErr w:type="spellStart"/>
+      <w:r>
+        <w:rPr>
+          <w:lang w:val="da-DK"/>
+        </w:rPr>
+        <w:t>Flee</w:t>
+      </w:r>
+      <w:proofErr w:type="spellEnd"/>
+      <w:r>
+        <w:rPr>
+          <w:lang w:val="da-DK"/>
+        </w:rPr>
+        <w:t xml:space="preserve"> </w:t>
+      </w:r>
+      <w:proofErr w:type="spellStart"/>
+      <w:r>
+        <w:rPr>
+          <w:lang w:val="da-DK"/>
+        </w:rPr>
+        <w:t>Mortals</w:t>
+      </w:r>
+      <w:proofErr w:type="spellEnd"/>
+      <w:r>
+        <w:rPr>
+          <w:lang w:val="da-DK"/>
+        </w:rPr>
+        <w:t xml:space="preserve"> </w:t>
+      </w:r>
+      <w:proofErr w:type="spellStart"/>
+      <w:r>
+        <w:rPr>
+          <w:lang w:val="da-DK"/>
+        </w:rPr>
+        <w:t>Shifting</w:t>
+      </w:r>
+      <w:proofErr w:type="spellEnd"/>
+      <w:r>
+        <w:rPr>
+          <w:lang w:val="da-DK"/>
+        </w:rPr>
+        <w:t xml:space="preserve"> Library (</w:t>
+      </w:r>
+      <w:proofErr w:type="spellStart"/>
+      <w:r>
+        <w:rPr>
+          <w:lang w:val="da-DK"/>
+        </w:rPr>
+        <w:t>nerf</w:t>
+      </w:r>
+      <w:proofErr w:type="spellEnd"/>
+      <w:r>
+        <w:rPr>
+          <w:lang w:val="da-DK"/>
+        </w:rPr>
+        <w:t xml:space="preserve"> lidt)</w:t>
       </w:r>
     </w:p>
     <w:p>
@@ -725,7 +913,21 @@
           <w:lang w:val="da-DK"/>
         </w:rPr>
         <w:lastRenderedPageBreak/>
-        <w:t>Dem som dræbte Morphious forældre (djævle) har angrebet Ildblodsklanen og stjålet deres perle.</w:t>
+        <w:t xml:space="preserve">Dem som dræbte </w:t>
+      </w:r>
+      <w:proofErr w:type="spellStart"/>
+      <w:r>
+        <w:rPr>
+          <w:lang w:val="da-DK"/>
+        </w:rPr>
+        <w:t>Morphious</w:t>
+      </w:r>
+      <w:proofErr w:type="spellEnd"/>
+      <w:r>
+        <w:rPr>
+          <w:lang w:val="da-DK"/>
+        </w:rPr>
+        <w:t xml:space="preserve"> forældre (djævle) har angrebet Ildblodsklanen og stjålet deres perle.</w:t>
       </w:r>
     </w:p>
     <w:p>
@@ -763,192 +965,75 @@
           <w:bCs/>
           <w:lang w:val="da-DK"/>
         </w:rPr>
-        <w:t>Er blevet teleportet til tågeverden</w:t>
-      </w:r>
-    </w:p>
-    <w:p>
-      <w:pPr>
-        <w:rPr>
-          <w:lang w:val="da-DK"/>
-        </w:rPr>
-      </w:pPr>
-      <w:r>
-        <w:rPr>
-          <w:lang w:val="da-DK"/>
-        </w:rPr>
-        <w:t>2x 50 gp dia</w:t>
-      </w:r>
-    </w:p>
-    <w:p>
-      <w:pPr>
-        <w:rPr>
-          <w:lang w:val="da-DK"/>
-        </w:rPr>
-      </w:pPr>
-      <w:r>
-        <w:rPr>
-          <w:lang w:val="da-DK"/>
-        </w:rPr>
-        <w:t>150 gp dia</w:t>
-      </w:r>
-    </w:p>
-    <w:p>
-      <w:pPr>
-        <w:rPr>
-          <w:lang w:val="da-DK"/>
-        </w:rPr>
-      </w:pPr>
-    </w:p>
-    <w:p>
-      <w:pPr>
-        <w:rPr>
-          <w:lang w:val="da-DK"/>
-        </w:rPr>
-      </w:pPr>
-      <w:r>
-        <w:rPr>
-          <w:lang w:val="da-DK"/>
-        </w:rPr>
-        <w:t>Initiative:</w:t>
-      </w:r>
-    </w:p>
-    <w:p>
-      <w:pPr>
-        <w:pStyle w:val="ListParagraph"/>
-        <w:numPr>
-          <w:ilvl w:val="0"/>
-          <w:numId w:val="5"/>
-        </w:numPr>
-        <w:rPr>
-          <w:lang w:val="da-DK"/>
-        </w:rPr>
-      </w:pPr>
-      <w:r>
-        <w:rPr>
-          <w:lang w:val="da-DK"/>
-        </w:rPr>
-        <w:t>21: Morph</w:t>
-      </w:r>
-    </w:p>
-    <w:p>
-      <w:pPr>
-        <w:pStyle w:val="ListParagraph"/>
-        <w:numPr>
-          <w:ilvl w:val="0"/>
-          <w:numId w:val="5"/>
-        </w:numPr>
-        <w:rPr>
-          <w:lang w:val="da-DK"/>
-        </w:rPr>
-      </w:pPr>
-      <w:r>
-        <w:rPr>
-          <w:lang w:val="da-DK"/>
-        </w:rPr>
-        <w:t>20: Draggy</w:t>
-      </w:r>
-    </w:p>
-    <w:p>
-      <w:pPr>
-        <w:pStyle w:val="ListParagraph"/>
-        <w:numPr>
-          <w:ilvl w:val="0"/>
-          <w:numId w:val="5"/>
-        </w:numPr>
-        <w:rPr>
-          <w:lang w:val="da-DK"/>
-        </w:rPr>
-      </w:pPr>
-      <w:r>
-        <w:rPr>
-          <w:lang w:val="da-DK"/>
-        </w:rPr>
-        <w:t>20: Lair action</w:t>
-      </w:r>
-    </w:p>
-    <w:p>
-      <w:pPr>
-        <w:pStyle w:val="ListParagraph"/>
-        <w:numPr>
-          <w:ilvl w:val="0"/>
-          <w:numId w:val="5"/>
-        </w:numPr>
-        <w:rPr>
-          <w:lang w:val="da-DK"/>
-        </w:rPr>
-      </w:pPr>
-      <w:r>
-        <w:rPr>
-          <w:lang w:val="da-DK"/>
-        </w:rPr>
-        <w:t>11: Loona</w:t>
-      </w:r>
-    </w:p>
-    <w:p>
-      <w:pPr>
-        <w:pStyle w:val="ListParagraph"/>
-        <w:numPr>
-          <w:ilvl w:val="0"/>
-          <w:numId w:val="5"/>
-        </w:numPr>
-        <w:rPr>
-          <w:lang w:val="da-DK"/>
-        </w:rPr>
-      </w:pPr>
-      <w:r>
-        <w:rPr>
-          <w:lang w:val="da-DK"/>
-        </w:rPr>
-        <w:t>8: Peter</w:t>
-      </w:r>
-    </w:p>
-    <w:p>
-      <w:pPr>
-        <w:pStyle w:val="ListParagraph"/>
-        <w:numPr>
-          <w:ilvl w:val="0"/>
-          <w:numId w:val="5"/>
-        </w:numPr>
-        <w:rPr>
-          <w:lang w:val="da-DK"/>
-        </w:rPr>
-      </w:pPr>
-      <w:r>
-        <w:rPr>
-          <w:lang w:val="da-DK"/>
-        </w:rPr>
-        <w:t>4: Link</w:t>
-      </w:r>
-    </w:p>
-    <w:p>
-      <w:pPr>
-        <w:pStyle w:val="ListParagraph"/>
-        <w:numPr>
-          <w:ilvl w:val="0"/>
-          <w:numId w:val="5"/>
-        </w:numPr>
-        <w:rPr>
-          <w:lang w:val="da-DK"/>
-        </w:rPr>
-      </w:pPr>
-      <w:r>
-        <w:rPr>
-          <w:lang w:val="da-DK"/>
-        </w:rPr>
-        <w:t>4: Heks</w:t>
-      </w:r>
-      <w:r>
-        <w:rPr>
-          <w:lang w:val="da-DK"/>
-        </w:rPr>
-        <w:t xml:space="preserve">: </w:t>
-      </w:r>
-      <w:r>
-        <w:rPr>
-          <w:lang w:val="da-DK"/>
-        </w:rPr>
-        <w:t>22</w:t>
-      </w:r>
+        <w:t xml:space="preserve">Er blevet </w:t>
+      </w:r>
+      <w:proofErr w:type="spellStart"/>
+      <w:r>
+        <w:rPr>
+          <w:b/>
+          <w:bCs/>
+          <w:lang w:val="da-DK"/>
+        </w:rPr>
+        <w:t>teleportet</w:t>
+      </w:r>
+      <w:proofErr w:type="spellEnd"/>
+      <w:r>
+        <w:rPr>
+          <w:b/>
+          <w:bCs/>
+          <w:lang w:val="da-DK"/>
+        </w:rPr>
+        <w:t xml:space="preserve"> til tågeverden</w:t>
+      </w:r>
+    </w:p>
+    <w:p>
+      <w:pPr>
+        <w:rPr>
+          <w:lang w:val="da-DK"/>
+        </w:rPr>
+      </w:pPr>
+      <w:r>
+        <w:rPr>
+          <w:lang w:val="da-DK"/>
+        </w:rPr>
+        <w:t xml:space="preserve">2x 50 gp </w:t>
+      </w:r>
+      <w:proofErr w:type="spellStart"/>
+      <w:r>
+        <w:rPr>
+          <w:lang w:val="da-DK"/>
+        </w:rPr>
+        <w:t>dia</w:t>
+      </w:r>
+      <w:proofErr w:type="spellEnd"/>
+    </w:p>
+    <w:p>
+      <w:pPr>
+        <w:rPr>
+          <w:lang w:val="da-DK"/>
+        </w:rPr>
+      </w:pPr>
+      <w:r>
+        <w:rPr>
+          <w:lang w:val="da-DK"/>
+        </w:rPr>
+        <w:t xml:space="preserve">150 gp </w:t>
+      </w:r>
+      <w:proofErr w:type="spellStart"/>
+      <w:r>
+        <w:rPr>
+          <w:lang w:val="da-DK"/>
+        </w:rPr>
+        <w:t>dia</w:t>
+      </w:r>
+      <w:proofErr w:type="spellEnd"/>
+    </w:p>
+    <w:p>
+      <w:pPr>
+        <w:rPr>
+          <w:lang w:val="da-DK"/>
+        </w:rPr>
+      </w:pPr>
     </w:p>
     <w:p>
       <w:pPr>

</xml_diff>